<commit_message>
updated programming activity #3
</commit_message>
<xml_diff>
--- a/activities_sw/Prog_Activity3.docx
+++ b/activities_sw/Prog_Activity3.docx
@@ -1123,13 +1123,8 @@
           <w:rFonts w:ascii="Courier New" w:hAnsi="Courier New"/>
         </w:rPr>
       </w:pPr>
-      <w:proofErr w:type="gramStart"/>
-      <w:r>
-        <w:t>click</w:t>
-      </w:r>
-      <w:proofErr w:type="gramEnd"/>
-      <w:r>
-        <w:t xml:space="preserve"> </w:t>
+      <w:r>
+        <w:t xml:space="preserve">click </w:t>
       </w:r>
       <w:r>
         <w:rPr>
@@ -1265,30 +1260,7 @@
     <w:p>
       <w:pPr>
         <w:pStyle w:val="Default"/>
-        <w:numPr>
-          <w:ilvl w:val="0"/>
-          <w:numId w:val="1"/>
-        </w:numPr>
-        <w:tabs>
-          <w:tab w:val="clear" w:pos="720"/>
-          <w:tab w:val="num" w:pos="1080"/>
-        </w:tabs>
-      </w:pPr>
-      <w:r>
-        <w:t>Open a new editor window (</w:t>
-      </w:r>
-      <w:r>
-        <w:rPr>
-          <w:b/>
-        </w:rPr>
-        <w:t>File-&gt;New Window)</w:t>
-      </w:r>
-      <w:r>
-        <w:t xml:space="preserve"> and type the following code</w:t>
-      </w:r>
-      <w:r>
-        <w:t xml:space="preserve"> (note the indentation is done using &lt;tab&gt;)</w:t>
-      </w:r>
+      </w:pPr>
     </w:p>
     <w:p>
       <w:pPr>
@@ -2588,6 +2560,21 @@
         </w:rPr>
         <w:t>()</w:t>
       </w:r>
+    </w:p>
+    <w:p>
+      <w:pPr>
+        <w:pStyle w:val="Default"/>
+        <w:ind w:firstLine="709"/>
+        <w:rPr>
+          <w:rFonts w:ascii="Courier New" w:hAnsi="Courier New"/>
+          <w:b/>
+          <w:bCs/>
+          <w:sz w:val="20"/>
+          <w:szCs w:val="20"/>
+        </w:rPr>
+      </w:pPr>
+      <w:bookmarkStart w:id="0" w:name="_GoBack"/>
+      <w:bookmarkEnd w:id="0"/>
     </w:p>
     <w:p>
       <w:pPr>
@@ -8853,10 +8840,7 @@
         <w:t>)</w:t>
       </w:r>
       <w:r>
-        <w:t xml:space="preserve"> </w:t>
-      </w:r>
-      <w:r>
-        <w:t>f</w:t>
+        <w:t xml:space="preserve"> f</w:t>
       </w:r>
       <w:r>
         <w:t xml:space="preserve">rom </w:t>
@@ -9277,7 +9261,6 @@
         <w:pStyle w:val="Default"/>
         <w:ind w:firstLine="709"/>
       </w:pPr>
-      <w:bookmarkStart w:id="0" w:name="_GoBack"/>
       <w:r>
         <w:rPr>
           <w:noProof/>
@@ -9336,7 +9319,6 @@
           </wp:anchor>
         </w:drawing>
       </w:r>
-      <w:bookmarkEnd w:id="0"/>
       <w:r>
         <w:rPr>
           <w:noProof/>

</xml_diff>